<commit_message>
update: Casos de uso y requerimientos : se elimina establecer contraseña
</commit_message>
<xml_diff>
--- a/1.Planteamiento/Casos de uso/Casos de uso extendidos.docx
+++ b/1.Planteamiento/Casos de uso/Casos de uso extendidos.docx
@@ -1533,8 +1533,6 @@
         </w:rPr>
         <w:fldChar w:fldCharType="end"/>
       </w:r>
-      <w:bookmarkStart w:id="0" w:name="_GoBack"/>
-      <w:bookmarkEnd w:id="0"/>
     </w:p>
     <w:p>
       <w:pPr>
@@ -2738,6 +2736,8 @@
         <w:fldChar w:fldCharType="end"/>
       </w:r>
     </w:p>
+    <w:bookmarkStart w:id="0" w:name="_GoBack"/>
+    <w:bookmarkEnd w:id="0"/>
     <w:p>
       <w:pPr>
         <w:jc w:val="both"/>
@@ -2782,1379 +2782,6 @@
         </w:rPr>
         <w:fldChar w:fldCharType="separate"/>
       </w:r>
-    </w:p>
-    <w:tbl>
-      <w:tblPr>
-        <w:tblStyle w:val="Tablaconcuadrcula"/>
-        <w:tblW w:w="7260" w:type="dxa"/>
-        <w:tblLook w:val="04A0" w:firstRow="1" w:lastRow="0" w:firstColumn="1" w:lastColumn="0" w:noHBand="0" w:noVBand="1"/>
-      </w:tblPr>
-      <w:tblGrid>
-        <w:gridCol w:w="2493"/>
-        <w:gridCol w:w="683"/>
-        <w:gridCol w:w="3926"/>
-        <w:gridCol w:w="158"/>
-      </w:tblGrid>
-      <w:tr>
-        <w:trPr>
-          <w:divId w:val="1159806040"/>
-          <w:trHeight w:val="330"/>
-        </w:trPr>
-        <w:tc>
-          <w:tcPr>
-            <w:tcW w:w="3126" w:type="dxa"/>
-            <w:gridSpan w:val="2"/>
-            <w:hideMark/>
-          </w:tcPr>
-          <w:p>
-            <w:pPr>
-              <w:jc w:val="both"/>
-              <w:rPr>
-                <w:rFonts w:ascii="Times New Roman" w:hAnsi="Times New Roman" w:cs="Times New Roman"/>
-                <w:b/>
-                <w:bCs/>
-                <w:sz w:val="24"/>
-                <w:szCs w:val="24"/>
-              </w:rPr>
-            </w:pPr>
-            <w:r>
-              <w:rPr>
-                <w:rFonts w:ascii="Times New Roman" w:hAnsi="Times New Roman" w:cs="Times New Roman"/>
-                <w:b/>
-                <w:bCs/>
-                <w:sz w:val="24"/>
-                <w:szCs w:val="24"/>
-              </w:rPr>
-              <w:t># Ref.</w:t>
-            </w:r>
-          </w:p>
-        </w:tc>
-        <w:tc>
-          <w:tcPr>
-            <w:tcW w:w="4134" w:type="dxa"/>
-            <w:gridSpan w:val="2"/>
-            <w:hideMark/>
-          </w:tcPr>
-          <w:p>
-            <w:pPr>
-              <w:jc w:val="both"/>
-              <w:rPr>
-                <w:rFonts w:ascii="Times New Roman" w:hAnsi="Times New Roman" w:cs="Times New Roman"/>
-                <w:sz w:val="24"/>
-                <w:szCs w:val="24"/>
-              </w:rPr>
-            </w:pPr>
-            <w:r>
-              <w:rPr>
-                <w:rFonts w:ascii="Times New Roman" w:hAnsi="Times New Roman" w:cs="Times New Roman"/>
-                <w:sz w:val="24"/>
-                <w:szCs w:val="24"/>
-              </w:rPr>
-              <w:t>CU0003</w:t>
-            </w:r>
-          </w:p>
-        </w:tc>
-      </w:tr>
-      <w:tr>
-        <w:trPr>
-          <w:divId w:val="1159806040"/>
-          <w:trHeight w:val="330"/>
-        </w:trPr>
-        <w:tc>
-          <w:tcPr>
-            <w:tcW w:w="3126" w:type="dxa"/>
-            <w:gridSpan w:val="2"/>
-            <w:hideMark/>
-          </w:tcPr>
-          <w:p>
-            <w:pPr>
-              <w:jc w:val="both"/>
-              <w:rPr>
-                <w:rFonts w:ascii="Times New Roman" w:hAnsi="Times New Roman" w:cs="Times New Roman"/>
-                <w:b/>
-                <w:bCs/>
-                <w:sz w:val="24"/>
-                <w:szCs w:val="24"/>
-              </w:rPr>
-            </w:pPr>
-            <w:r>
-              <w:rPr>
-                <w:rFonts w:ascii="Times New Roman" w:hAnsi="Times New Roman" w:cs="Times New Roman"/>
-                <w:b/>
-                <w:bCs/>
-                <w:sz w:val="24"/>
-                <w:szCs w:val="24"/>
-              </w:rPr>
-              <w:t>Caso de Uso</w:t>
-            </w:r>
-          </w:p>
-        </w:tc>
-        <w:tc>
-          <w:tcPr>
-            <w:tcW w:w="4134" w:type="dxa"/>
-            <w:gridSpan w:val="2"/>
-            <w:hideMark/>
-          </w:tcPr>
-          <w:p>
-            <w:pPr>
-              <w:jc w:val="both"/>
-              <w:rPr>
-                <w:rFonts w:ascii="Times New Roman" w:hAnsi="Times New Roman" w:cs="Times New Roman"/>
-                <w:sz w:val="24"/>
-                <w:szCs w:val="24"/>
-              </w:rPr>
-            </w:pPr>
-            <w:r>
-              <w:rPr>
-                <w:rFonts w:ascii="Times New Roman" w:hAnsi="Times New Roman" w:cs="Times New Roman"/>
-                <w:sz w:val="24"/>
-                <w:szCs w:val="24"/>
-              </w:rPr>
-              <w:t>Establecer nueva contraseña</w:t>
-            </w:r>
-          </w:p>
-        </w:tc>
-      </w:tr>
-      <w:tr>
-        <w:trPr>
-          <w:divId w:val="1159806040"/>
-          <w:trHeight w:val="330"/>
-        </w:trPr>
-        <w:tc>
-          <w:tcPr>
-            <w:tcW w:w="3126" w:type="dxa"/>
-            <w:gridSpan w:val="2"/>
-            <w:hideMark/>
-          </w:tcPr>
-          <w:p>
-            <w:pPr>
-              <w:jc w:val="both"/>
-              <w:rPr>
-                <w:rFonts w:ascii="Times New Roman" w:hAnsi="Times New Roman" w:cs="Times New Roman"/>
-                <w:b/>
-                <w:bCs/>
-                <w:sz w:val="24"/>
-                <w:szCs w:val="24"/>
-              </w:rPr>
-            </w:pPr>
-            <w:r>
-              <w:rPr>
-                <w:rFonts w:ascii="Times New Roman" w:hAnsi="Times New Roman" w:cs="Times New Roman"/>
-                <w:b/>
-                <w:bCs/>
-                <w:sz w:val="24"/>
-                <w:szCs w:val="24"/>
-              </w:rPr>
-              <w:t>Autor</w:t>
-            </w:r>
-          </w:p>
-        </w:tc>
-        <w:tc>
-          <w:tcPr>
-            <w:tcW w:w="4134" w:type="dxa"/>
-            <w:gridSpan w:val="2"/>
-            <w:hideMark/>
-          </w:tcPr>
-          <w:p>
-            <w:pPr>
-              <w:jc w:val="both"/>
-              <w:rPr>
-                <w:rFonts w:ascii="Times New Roman" w:hAnsi="Times New Roman" w:cs="Times New Roman"/>
-                <w:sz w:val="24"/>
-                <w:szCs w:val="24"/>
-              </w:rPr>
-            </w:pPr>
-            <w:r>
-              <w:rPr>
-                <w:rFonts w:ascii="Times New Roman" w:hAnsi="Times New Roman" w:cs="Times New Roman"/>
-                <w:sz w:val="24"/>
-                <w:szCs w:val="24"/>
-              </w:rPr>
-              <w:t>Camilo García López </w:t>
-            </w:r>
-          </w:p>
-        </w:tc>
-      </w:tr>
-      <w:tr>
-        <w:trPr>
-          <w:divId w:val="1159806040"/>
-          <w:trHeight w:val="330"/>
-        </w:trPr>
-        <w:tc>
-          <w:tcPr>
-            <w:tcW w:w="3126" w:type="dxa"/>
-            <w:gridSpan w:val="2"/>
-            <w:hideMark/>
-          </w:tcPr>
-          <w:p>
-            <w:pPr>
-              <w:jc w:val="both"/>
-              <w:rPr>
-                <w:rFonts w:ascii="Times New Roman" w:hAnsi="Times New Roman" w:cs="Times New Roman"/>
-                <w:b/>
-                <w:bCs/>
-                <w:sz w:val="24"/>
-                <w:szCs w:val="24"/>
-              </w:rPr>
-            </w:pPr>
-            <w:r>
-              <w:rPr>
-                <w:rFonts w:ascii="Times New Roman" w:hAnsi="Times New Roman" w:cs="Times New Roman"/>
-                <w:b/>
-                <w:bCs/>
-                <w:sz w:val="24"/>
-                <w:szCs w:val="24"/>
-              </w:rPr>
-              <w:t>Fecha</w:t>
-            </w:r>
-          </w:p>
-        </w:tc>
-        <w:tc>
-          <w:tcPr>
-            <w:tcW w:w="4134" w:type="dxa"/>
-            <w:gridSpan w:val="2"/>
-            <w:hideMark/>
-          </w:tcPr>
-          <w:p>
-            <w:pPr>
-              <w:jc w:val="both"/>
-              <w:rPr>
-                <w:rFonts w:ascii="Times New Roman" w:hAnsi="Times New Roman" w:cs="Times New Roman"/>
-                <w:sz w:val="24"/>
-                <w:szCs w:val="24"/>
-              </w:rPr>
-            </w:pPr>
-            <w:r>
-              <w:rPr>
-                <w:rFonts w:ascii="Times New Roman" w:hAnsi="Times New Roman" w:cs="Times New Roman"/>
-                <w:sz w:val="24"/>
-                <w:szCs w:val="24"/>
-              </w:rPr>
-              <w:t>23/02/2021</w:t>
-            </w:r>
-          </w:p>
-        </w:tc>
-      </w:tr>
-      <w:tr>
-        <w:trPr>
-          <w:divId w:val="1159806040"/>
-          <w:trHeight w:val="330"/>
-        </w:trPr>
-        <w:tc>
-          <w:tcPr>
-            <w:tcW w:w="3126" w:type="dxa"/>
-            <w:gridSpan w:val="2"/>
-            <w:hideMark/>
-          </w:tcPr>
-          <w:p>
-            <w:pPr>
-              <w:jc w:val="both"/>
-              <w:rPr>
-                <w:rFonts w:ascii="Times New Roman" w:hAnsi="Times New Roman" w:cs="Times New Roman"/>
-                <w:b/>
-                <w:bCs/>
-                <w:sz w:val="24"/>
-                <w:szCs w:val="24"/>
-              </w:rPr>
-            </w:pPr>
-            <w:r>
-              <w:rPr>
-                <w:rFonts w:ascii="Times New Roman" w:hAnsi="Times New Roman" w:cs="Times New Roman"/>
-                <w:b/>
-                <w:bCs/>
-                <w:sz w:val="24"/>
-                <w:szCs w:val="24"/>
-              </w:rPr>
-              <w:t>Versión</w:t>
-            </w:r>
-          </w:p>
-        </w:tc>
-        <w:tc>
-          <w:tcPr>
-            <w:tcW w:w="4134" w:type="dxa"/>
-            <w:gridSpan w:val="2"/>
-            <w:hideMark/>
-          </w:tcPr>
-          <w:p>
-            <w:pPr>
-              <w:jc w:val="both"/>
-              <w:rPr>
-                <w:rFonts w:ascii="Times New Roman" w:hAnsi="Times New Roman" w:cs="Times New Roman"/>
-                <w:sz w:val="24"/>
-                <w:szCs w:val="24"/>
-              </w:rPr>
-            </w:pPr>
-            <w:r>
-              <w:rPr>
-                <w:rFonts w:ascii="Times New Roman" w:hAnsi="Times New Roman" w:cs="Times New Roman"/>
-                <w:sz w:val="24"/>
-                <w:szCs w:val="24"/>
-              </w:rPr>
-              <w:t>Versión 2. </w:t>
-            </w:r>
-          </w:p>
-        </w:tc>
-      </w:tr>
-      <w:tr>
-        <w:trPr>
-          <w:divId w:val="1159806040"/>
-          <w:trHeight w:val="330"/>
-        </w:trPr>
-        <w:tc>
-          <w:tcPr>
-            <w:tcW w:w="3126" w:type="dxa"/>
-            <w:gridSpan w:val="2"/>
-            <w:hideMark/>
-          </w:tcPr>
-          <w:p>
-            <w:pPr>
-              <w:jc w:val="both"/>
-              <w:rPr>
-                <w:rFonts w:ascii="Times New Roman" w:hAnsi="Times New Roman" w:cs="Times New Roman"/>
-                <w:b/>
-                <w:bCs/>
-                <w:sz w:val="24"/>
-                <w:szCs w:val="24"/>
-              </w:rPr>
-            </w:pPr>
-            <w:r>
-              <w:rPr>
-                <w:rFonts w:ascii="Times New Roman" w:hAnsi="Times New Roman" w:cs="Times New Roman"/>
-                <w:b/>
-                <w:bCs/>
-                <w:sz w:val="24"/>
-                <w:szCs w:val="24"/>
-              </w:rPr>
-              <w:t>Actor/es</w:t>
-            </w:r>
-          </w:p>
-        </w:tc>
-        <w:tc>
-          <w:tcPr>
-            <w:tcW w:w="4134" w:type="dxa"/>
-            <w:gridSpan w:val="2"/>
-            <w:hideMark/>
-          </w:tcPr>
-          <w:p>
-            <w:pPr>
-              <w:jc w:val="both"/>
-              <w:rPr>
-                <w:rFonts w:ascii="Times New Roman" w:hAnsi="Times New Roman" w:cs="Times New Roman"/>
-                <w:sz w:val="24"/>
-                <w:szCs w:val="24"/>
-              </w:rPr>
-            </w:pPr>
-            <w:r>
-              <w:rPr>
-                <w:rFonts w:ascii="Times New Roman" w:hAnsi="Times New Roman" w:cs="Times New Roman"/>
-                <w:sz w:val="24"/>
-                <w:szCs w:val="24"/>
-              </w:rPr>
-              <w:t>Aprendiz/Instructor</w:t>
-            </w:r>
-          </w:p>
-        </w:tc>
-      </w:tr>
-      <w:tr>
-        <w:trPr>
-          <w:divId w:val="1159806040"/>
-          <w:trHeight w:val="330"/>
-        </w:trPr>
-        <w:tc>
-          <w:tcPr>
-            <w:tcW w:w="3126" w:type="dxa"/>
-            <w:gridSpan w:val="2"/>
-            <w:hideMark/>
-          </w:tcPr>
-          <w:p>
-            <w:pPr>
-              <w:jc w:val="both"/>
-              <w:rPr>
-                <w:rFonts w:ascii="Times New Roman" w:hAnsi="Times New Roman" w:cs="Times New Roman"/>
-                <w:b/>
-                <w:bCs/>
-                <w:sz w:val="24"/>
-                <w:szCs w:val="24"/>
-              </w:rPr>
-            </w:pPr>
-            <w:r>
-              <w:rPr>
-                <w:rFonts w:ascii="Times New Roman" w:hAnsi="Times New Roman" w:cs="Times New Roman"/>
-                <w:b/>
-                <w:bCs/>
-                <w:sz w:val="24"/>
-                <w:szCs w:val="24"/>
-              </w:rPr>
-              <w:t>Tipo</w:t>
-            </w:r>
-          </w:p>
-        </w:tc>
-        <w:tc>
-          <w:tcPr>
-            <w:tcW w:w="4134" w:type="dxa"/>
-            <w:gridSpan w:val="2"/>
-            <w:hideMark/>
-          </w:tcPr>
-          <w:p>
-            <w:pPr>
-              <w:jc w:val="both"/>
-              <w:rPr>
-                <w:rFonts w:ascii="Times New Roman" w:hAnsi="Times New Roman" w:cs="Times New Roman"/>
-                <w:sz w:val="24"/>
-                <w:szCs w:val="24"/>
-              </w:rPr>
-            </w:pPr>
-            <w:r>
-              <w:rPr>
-                <w:rFonts w:ascii="Times New Roman" w:hAnsi="Times New Roman" w:cs="Times New Roman"/>
-                <w:sz w:val="24"/>
-                <w:szCs w:val="24"/>
-              </w:rPr>
-              <w:t>Primario</w:t>
-            </w:r>
-          </w:p>
-        </w:tc>
-      </w:tr>
-      <w:tr>
-        <w:trPr>
-          <w:divId w:val="1159806040"/>
-          <w:trHeight w:val="960"/>
-        </w:trPr>
-        <w:tc>
-          <w:tcPr>
-            <w:tcW w:w="3126" w:type="dxa"/>
-            <w:gridSpan w:val="2"/>
-            <w:hideMark/>
-          </w:tcPr>
-          <w:p>
-            <w:pPr>
-              <w:jc w:val="both"/>
-              <w:rPr>
-                <w:rFonts w:ascii="Times New Roman" w:hAnsi="Times New Roman" w:cs="Times New Roman"/>
-                <w:b/>
-                <w:bCs/>
-                <w:sz w:val="24"/>
-                <w:szCs w:val="24"/>
-              </w:rPr>
-            </w:pPr>
-            <w:r>
-              <w:rPr>
-                <w:rFonts w:ascii="Times New Roman" w:hAnsi="Times New Roman" w:cs="Times New Roman"/>
-                <w:b/>
-                <w:bCs/>
-                <w:sz w:val="24"/>
-                <w:szCs w:val="24"/>
-              </w:rPr>
-              <w:t>Descripción</w:t>
-            </w:r>
-          </w:p>
-        </w:tc>
-        <w:tc>
-          <w:tcPr>
-            <w:tcW w:w="4134" w:type="dxa"/>
-            <w:gridSpan w:val="2"/>
-            <w:hideMark/>
-          </w:tcPr>
-          <w:p>
-            <w:pPr>
-              <w:jc w:val="both"/>
-              <w:rPr>
-                <w:rFonts w:ascii="Times New Roman" w:hAnsi="Times New Roman" w:cs="Times New Roman"/>
-                <w:sz w:val="24"/>
-                <w:szCs w:val="24"/>
-              </w:rPr>
-            </w:pPr>
-            <w:r>
-              <w:rPr>
-                <w:rFonts w:ascii="Times New Roman" w:hAnsi="Times New Roman" w:cs="Times New Roman"/>
-                <w:sz w:val="24"/>
-                <w:szCs w:val="24"/>
-              </w:rPr>
-              <w:t>El actor podrá establecer nueva contraseña.</w:t>
-            </w:r>
-          </w:p>
-        </w:tc>
-      </w:tr>
-      <w:tr>
-        <w:trPr>
-          <w:gridAfter w:val="1"/>
-          <w:divId w:val="1159806040"/>
-          <w:wAfter w:w="172" w:type="dxa"/>
-          <w:trHeight w:val="615"/>
-        </w:trPr>
-        <w:tc>
-          <w:tcPr>
-            <w:tcW w:w="2615" w:type="dxa"/>
-            <w:vMerge w:val="restart"/>
-            <w:hideMark/>
-          </w:tcPr>
-          <w:p>
-            <w:pPr>
-              <w:jc w:val="both"/>
-              <w:rPr>
-                <w:rFonts w:ascii="Times New Roman" w:hAnsi="Times New Roman" w:cs="Times New Roman"/>
-                <w:b/>
-                <w:bCs/>
-                <w:sz w:val="24"/>
-                <w:szCs w:val="24"/>
-              </w:rPr>
-            </w:pPr>
-            <w:r>
-              <w:rPr>
-                <w:rFonts w:ascii="Times New Roman" w:hAnsi="Times New Roman" w:cs="Times New Roman"/>
-                <w:b/>
-                <w:bCs/>
-                <w:sz w:val="24"/>
-                <w:szCs w:val="24"/>
-              </w:rPr>
-              <w:t>Referencias Cruzadas</w:t>
-            </w:r>
-          </w:p>
-        </w:tc>
-        <w:tc>
-          <w:tcPr>
-            <w:tcW w:w="511" w:type="dxa"/>
-            <w:hideMark/>
-          </w:tcPr>
-          <w:p>
-            <w:pPr>
-              <w:jc w:val="both"/>
-              <w:rPr>
-                <w:rFonts w:ascii="Times New Roman" w:hAnsi="Times New Roman" w:cs="Times New Roman"/>
-                <w:b/>
-                <w:bCs/>
-                <w:sz w:val="24"/>
-                <w:szCs w:val="24"/>
-              </w:rPr>
-            </w:pPr>
-            <w:r>
-              <w:rPr>
-                <w:rFonts w:ascii="Times New Roman" w:hAnsi="Times New Roman" w:cs="Times New Roman"/>
-                <w:b/>
-                <w:bCs/>
-                <w:sz w:val="24"/>
-                <w:szCs w:val="24"/>
-              </w:rPr>
-              <w:t>C.U.</w:t>
-            </w:r>
-          </w:p>
-        </w:tc>
-        <w:tc>
-          <w:tcPr>
-            <w:tcW w:w="4134" w:type="dxa"/>
-            <w:hideMark/>
-          </w:tcPr>
-          <w:p>
-            <w:pPr>
-              <w:jc w:val="both"/>
-              <w:rPr>
-                <w:rFonts w:ascii="Times New Roman" w:hAnsi="Times New Roman" w:cs="Times New Roman"/>
-                <w:sz w:val="24"/>
-                <w:szCs w:val="24"/>
-              </w:rPr>
-            </w:pPr>
-            <w:r>
-              <w:rPr>
-                <w:rFonts w:ascii="Times New Roman" w:hAnsi="Times New Roman" w:cs="Times New Roman"/>
-                <w:sz w:val="24"/>
-                <w:szCs w:val="24"/>
-              </w:rPr>
-              <w:t> </w:t>
-            </w:r>
-          </w:p>
-        </w:tc>
-      </w:tr>
-      <w:tr>
-        <w:trPr>
-          <w:gridAfter w:val="1"/>
-          <w:divId w:val="1159806040"/>
-          <w:wAfter w:w="172" w:type="dxa"/>
-          <w:trHeight w:val="750"/>
-        </w:trPr>
-        <w:tc>
-          <w:tcPr>
-            <w:tcW w:w="2615" w:type="dxa"/>
-            <w:vMerge/>
-            <w:hideMark/>
-          </w:tcPr>
-          <w:p>
-            <w:pPr>
-              <w:jc w:val="both"/>
-              <w:rPr>
-                <w:rFonts w:ascii="Times New Roman" w:hAnsi="Times New Roman" w:cs="Times New Roman"/>
-                <w:b/>
-                <w:bCs/>
-                <w:sz w:val="24"/>
-                <w:szCs w:val="24"/>
-              </w:rPr>
-            </w:pPr>
-          </w:p>
-        </w:tc>
-        <w:tc>
-          <w:tcPr>
-            <w:tcW w:w="511" w:type="dxa"/>
-            <w:hideMark/>
-          </w:tcPr>
-          <w:p>
-            <w:pPr>
-              <w:jc w:val="both"/>
-              <w:rPr>
-                <w:rFonts w:ascii="Times New Roman" w:hAnsi="Times New Roman" w:cs="Times New Roman"/>
-                <w:b/>
-                <w:bCs/>
-                <w:sz w:val="24"/>
-                <w:szCs w:val="24"/>
-              </w:rPr>
-            </w:pPr>
-            <w:r>
-              <w:rPr>
-                <w:rFonts w:ascii="Times New Roman" w:hAnsi="Times New Roman" w:cs="Times New Roman"/>
-                <w:b/>
-                <w:bCs/>
-                <w:sz w:val="24"/>
-                <w:szCs w:val="24"/>
-              </w:rPr>
-              <w:t>R.F.</w:t>
-            </w:r>
-          </w:p>
-        </w:tc>
-        <w:tc>
-          <w:tcPr>
-            <w:tcW w:w="4134" w:type="dxa"/>
-            <w:hideMark/>
-          </w:tcPr>
-          <w:p>
-            <w:pPr>
-              <w:jc w:val="both"/>
-              <w:rPr>
-                <w:rFonts w:ascii="Times New Roman" w:hAnsi="Times New Roman" w:cs="Times New Roman"/>
-                <w:sz w:val="24"/>
-                <w:szCs w:val="24"/>
-              </w:rPr>
-            </w:pPr>
-            <w:r>
-              <w:rPr>
-                <w:rFonts w:ascii="Times New Roman" w:hAnsi="Times New Roman" w:cs="Times New Roman"/>
-                <w:sz w:val="24"/>
-                <w:szCs w:val="24"/>
-              </w:rPr>
-              <w:t>RF02</w:t>
-            </w:r>
-          </w:p>
-        </w:tc>
-      </w:tr>
-      <w:tr>
-        <w:trPr>
-          <w:divId w:val="1159806040"/>
-          <w:trHeight w:val="630"/>
-        </w:trPr>
-        <w:tc>
-          <w:tcPr>
-            <w:tcW w:w="3126" w:type="dxa"/>
-            <w:gridSpan w:val="2"/>
-            <w:hideMark/>
-          </w:tcPr>
-          <w:p>
-            <w:pPr>
-              <w:jc w:val="both"/>
-              <w:rPr>
-                <w:rFonts w:ascii="Times New Roman" w:hAnsi="Times New Roman" w:cs="Times New Roman"/>
-                <w:b/>
-                <w:bCs/>
-                <w:sz w:val="24"/>
-                <w:szCs w:val="24"/>
-              </w:rPr>
-            </w:pPr>
-            <w:r>
-              <w:rPr>
-                <w:rFonts w:ascii="Times New Roman" w:hAnsi="Times New Roman" w:cs="Times New Roman"/>
-                <w:b/>
-                <w:bCs/>
-                <w:sz w:val="24"/>
-                <w:szCs w:val="24"/>
-              </w:rPr>
-              <w:t>Precondición</w:t>
-            </w:r>
-          </w:p>
-        </w:tc>
-        <w:tc>
-          <w:tcPr>
-            <w:tcW w:w="4134" w:type="dxa"/>
-            <w:gridSpan w:val="2"/>
-            <w:hideMark/>
-          </w:tcPr>
-          <w:p>
-            <w:pPr>
-              <w:jc w:val="both"/>
-              <w:rPr>
-                <w:rFonts w:ascii="Times New Roman" w:hAnsi="Times New Roman" w:cs="Times New Roman"/>
-                <w:sz w:val="24"/>
-                <w:szCs w:val="24"/>
-              </w:rPr>
-            </w:pPr>
-            <w:r>
-              <w:rPr>
-                <w:rFonts w:ascii="Times New Roman" w:hAnsi="Times New Roman" w:cs="Times New Roman"/>
-                <w:sz w:val="24"/>
-                <w:szCs w:val="24"/>
-              </w:rPr>
-              <w:t>El actor debe estar logeado en el sistema</w:t>
-            </w:r>
-          </w:p>
-        </w:tc>
-      </w:tr>
-      <w:tr>
-        <w:trPr>
-          <w:divId w:val="1159806040"/>
-          <w:trHeight w:val="330"/>
-        </w:trPr>
-        <w:tc>
-          <w:tcPr>
-            <w:tcW w:w="3126" w:type="dxa"/>
-            <w:gridSpan w:val="2"/>
-            <w:vMerge w:val="restart"/>
-            <w:hideMark/>
-          </w:tcPr>
-          <w:p>
-            <w:pPr>
-              <w:jc w:val="both"/>
-              <w:rPr>
-                <w:rFonts w:ascii="Times New Roman" w:hAnsi="Times New Roman" w:cs="Times New Roman"/>
-                <w:b/>
-                <w:bCs/>
-                <w:sz w:val="24"/>
-                <w:szCs w:val="24"/>
-              </w:rPr>
-            </w:pPr>
-            <w:r>
-              <w:rPr>
-                <w:rFonts w:ascii="Times New Roman" w:hAnsi="Times New Roman" w:cs="Times New Roman"/>
-                <w:b/>
-                <w:bCs/>
-                <w:sz w:val="24"/>
-                <w:szCs w:val="24"/>
-              </w:rPr>
-              <w:t>ESCENARIO</w:t>
-            </w:r>
-          </w:p>
-        </w:tc>
-        <w:tc>
-          <w:tcPr>
-            <w:tcW w:w="4134" w:type="dxa"/>
-            <w:gridSpan w:val="2"/>
-            <w:hideMark/>
-          </w:tcPr>
-          <w:p>
-            <w:pPr>
-              <w:jc w:val="both"/>
-            </w:pPr>
-            <w:r>
-              <w:rPr>
-                <w:rFonts w:ascii="Times New Roman" w:hAnsi="Times New Roman" w:cs="Times New Roman"/>
-                <w:sz w:val="24"/>
-                <w:szCs w:val="24"/>
-              </w:rPr>
-              <w:t>1.El sistema muestra un modal el cual contiene un formulario para el cambio de la contraseña, con los siguientes campos :  tres cajas de texto correspondientes a la contraseña antigua , contraseña nueva y repetición de</w:t>
-            </w:r>
-            <w:r>
-              <w:t xml:space="preserve"> contraseña nueva.</w:t>
-            </w:r>
-          </w:p>
-        </w:tc>
-      </w:tr>
-      <w:tr>
-        <w:trPr>
-          <w:divId w:val="1159806040"/>
-          <w:trHeight w:val="330"/>
-        </w:trPr>
-        <w:tc>
-          <w:tcPr>
-            <w:tcW w:w="3126" w:type="dxa"/>
-            <w:gridSpan w:val="2"/>
-            <w:vMerge/>
-            <w:hideMark/>
-          </w:tcPr>
-          <w:p>
-            <w:pPr>
-              <w:jc w:val="both"/>
-              <w:rPr>
-                <w:rFonts w:ascii="Times New Roman" w:hAnsi="Times New Roman" w:cs="Times New Roman"/>
-                <w:b/>
-                <w:bCs/>
-                <w:sz w:val="24"/>
-                <w:szCs w:val="24"/>
-              </w:rPr>
-            </w:pPr>
-          </w:p>
-        </w:tc>
-        <w:tc>
-          <w:tcPr>
-            <w:tcW w:w="4134" w:type="dxa"/>
-            <w:gridSpan w:val="2"/>
-            <w:hideMark/>
-          </w:tcPr>
-          <w:p>
-            <w:pPr>
-              <w:jc w:val="both"/>
-              <w:rPr>
-                <w:rFonts w:ascii="Times New Roman" w:hAnsi="Times New Roman" w:cs="Times New Roman"/>
-                <w:sz w:val="24"/>
-                <w:szCs w:val="24"/>
-              </w:rPr>
-            </w:pPr>
-            <w:r>
-              <w:rPr>
-                <w:rFonts w:ascii="Times New Roman" w:hAnsi="Times New Roman" w:cs="Times New Roman"/>
-                <w:sz w:val="24"/>
-                <w:szCs w:val="24"/>
-              </w:rPr>
-              <w:t>2.El actor digita los campos requeridos en el formulario, posteriormente oprime en el botón «Enviar».</w:t>
-            </w:r>
-          </w:p>
-        </w:tc>
-      </w:tr>
-      <w:tr>
-        <w:trPr>
-          <w:divId w:val="1159806040"/>
-          <w:trHeight w:val="330"/>
-        </w:trPr>
-        <w:tc>
-          <w:tcPr>
-            <w:tcW w:w="3126" w:type="dxa"/>
-            <w:gridSpan w:val="2"/>
-            <w:vMerge/>
-            <w:hideMark/>
-          </w:tcPr>
-          <w:p>
-            <w:pPr>
-              <w:jc w:val="both"/>
-              <w:rPr>
-                <w:rFonts w:ascii="Times New Roman" w:hAnsi="Times New Roman" w:cs="Times New Roman"/>
-                <w:b/>
-                <w:bCs/>
-                <w:sz w:val="24"/>
-                <w:szCs w:val="24"/>
-              </w:rPr>
-            </w:pPr>
-          </w:p>
-        </w:tc>
-        <w:tc>
-          <w:tcPr>
-            <w:tcW w:w="4134" w:type="dxa"/>
-            <w:gridSpan w:val="2"/>
-            <w:hideMark/>
-          </w:tcPr>
-          <w:p>
-            <w:pPr>
-              <w:jc w:val="both"/>
-            </w:pPr>
-            <w:r>
-              <w:rPr>
-                <w:rFonts w:ascii="Times New Roman" w:hAnsi="Times New Roman" w:cs="Times New Roman"/>
-                <w:sz w:val="24"/>
-                <w:szCs w:val="24"/>
-              </w:rPr>
-              <w:t xml:space="preserve">3.El sistema verifica los datos ingresados por el administrador validando que se cumplan las siguientes condiciones </w:t>
-            </w:r>
-            <w:r>
-              <w:t>:</w:t>
-            </w:r>
-          </w:p>
-        </w:tc>
-      </w:tr>
-      <w:tr>
-        <w:trPr>
-          <w:divId w:val="1159806040"/>
-          <w:trHeight w:val="315"/>
-        </w:trPr>
-        <w:tc>
-          <w:tcPr>
-            <w:tcW w:w="3126" w:type="dxa"/>
-            <w:gridSpan w:val="2"/>
-            <w:vMerge/>
-            <w:hideMark/>
-          </w:tcPr>
-          <w:p>
-            <w:pPr>
-              <w:jc w:val="both"/>
-              <w:rPr>
-                <w:rFonts w:ascii="Times New Roman" w:hAnsi="Times New Roman" w:cs="Times New Roman"/>
-                <w:b/>
-                <w:bCs/>
-                <w:sz w:val="24"/>
-                <w:szCs w:val="24"/>
-              </w:rPr>
-            </w:pPr>
-          </w:p>
-        </w:tc>
-        <w:tc>
-          <w:tcPr>
-            <w:tcW w:w="4134" w:type="dxa"/>
-            <w:gridSpan w:val="2"/>
-            <w:hideMark/>
-          </w:tcPr>
-          <w:p>
-            <w:pPr>
-              <w:jc w:val="both"/>
-              <w:rPr>
-                <w:rFonts w:ascii="Times New Roman" w:hAnsi="Times New Roman" w:cs="Times New Roman"/>
-                <w:sz w:val="24"/>
-                <w:szCs w:val="24"/>
-              </w:rPr>
-            </w:pPr>
-            <w:r>
-              <w:rPr>
-                <w:rFonts w:ascii="Times New Roman" w:hAnsi="Times New Roman" w:cs="Times New Roman"/>
-                <w:sz w:val="24"/>
-                <w:szCs w:val="24"/>
-              </w:rPr>
-              <w:t xml:space="preserve"> La contraseña antigua contiene mínimo 5 caracteres alfanuméricos</w:t>
-            </w:r>
-          </w:p>
-        </w:tc>
-      </w:tr>
-      <w:tr>
-        <w:trPr>
-          <w:divId w:val="1159806040"/>
-          <w:trHeight w:val="330"/>
-        </w:trPr>
-        <w:tc>
-          <w:tcPr>
-            <w:tcW w:w="3126" w:type="dxa"/>
-            <w:gridSpan w:val="2"/>
-            <w:vMerge/>
-            <w:hideMark/>
-          </w:tcPr>
-          <w:p>
-            <w:pPr>
-              <w:jc w:val="both"/>
-              <w:rPr>
-                <w:rFonts w:ascii="Times New Roman" w:hAnsi="Times New Roman" w:cs="Times New Roman"/>
-                <w:b/>
-                <w:bCs/>
-                <w:sz w:val="24"/>
-                <w:szCs w:val="24"/>
-              </w:rPr>
-            </w:pPr>
-          </w:p>
-        </w:tc>
-        <w:tc>
-          <w:tcPr>
-            <w:tcW w:w="4134" w:type="dxa"/>
-            <w:gridSpan w:val="2"/>
-            <w:hideMark/>
-          </w:tcPr>
-          <w:p>
-            <w:pPr>
-              <w:jc w:val="both"/>
-            </w:pPr>
-            <w:r>
-              <w:rPr>
-                <w:rFonts w:ascii="Times New Roman" w:hAnsi="Times New Roman" w:cs="Times New Roman"/>
-                <w:sz w:val="24"/>
-                <w:szCs w:val="24"/>
-              </w:rPr>
-              <w:t xml:space="preserve"> Las contraseñas nuevas contienen mínimo 5 caracteres alfanuméricos , y son</w:t>
-            </w:r>
-            <w:r>
-              <w:t xml:space="preserve"> iguales.</w:t>
-            </w:r>
-          </w:p>
-        </w:tc>
-      </w:tr>
-      <w:tr>
-        <w:trPr>
-          <w:divId w:val="1159806040"/>
-          <w:trHeight w:val="645"/>
-        </w:trPr>
-        <w:tc>
-          <w:tcPr>
-            <w:tcW w:w="3126" w:type="dxa"/>
-            <w:gridSpan w:val="2"/>
-            <w:vMerge/>
-            <w:hideMark/>
-          </w:tcPr>
-          <w:p>
-            <w:pPr>
-              <w:jc w:val="both"/>
-              <w:rPr>
-                <w:rFonts w:ascii="Times New Roman" w:hAnsi="Times New Roman" w:cs="Times New Roman"/>
-                <w:b/>
-                <w:bCs/>
-                <w:sz w:val="24"/>
-                <w:szCs w:val="24"/>
-              </w:rPr>
-            </w:pPr>
-          </w:p>
-        </w:tc>
-        <w:tc>
-          <w:tcPr>
-            <w:tcW w:w="4134" w:type="dxa"/>
-            <w:gridSpan w:val="2"/>
-            <w:hideMark/>
-          </w:tcPr>
-          <w:p>
-            <w:pPr>
-              <w:jc w:val="both"/>
-            </w:pPr>
-            <w:r>
-              <w:rPr>
-                <w:rFonts w:ascii="Times New Roman" w:hAnsi="Times New Roman" w:cs="Times New Roman"/>
-                <w:sz w:val="24"/>
-                <w:szCs w:val="24"/>
-              </w:rPr>
-              <w:t>4.El sistema valida contraseñas y modifica la contraseña de la cuenta, posteriormente redirecciona al actor al dashboard inicial.</w:t>
-            </w:r>
-          </w:p>
-        </w:tc>
-      </w:tr>
-      <w:tr>
-        <w:trPr>
-          <w:divId w:val="1159806040"/>
-          <w:trHeight w:val="480"/>
-        </w:trPr>
-        <w:tc>
-          <w:tcPr>
-            <w:tcW w:w="3126" w:type="dxa"/>
-            <w:gridSpan w:val="2"/>
-            <w:hideMark/>
-          </w:tcPr>
-          <w:p>
-            <w:pPr>
-              <w:jc w:val="both"/>
-              <w:rPr>
-                <w:rFonts w:ascii="Times New Roman" w:hAnsi="Times New Roman" w:cs="Times New Roman"/>
-                <w:b/>
-                <w:bCs/>
-                <w:sz w:val="24"/>
-                <w:szCs w:val="24"/>
-              </w:rPr>
-            </w:pPr>
-            <w:r>
-              <w:rPr>
-                <w:rFonts w:ascii="Times New Roman" w:hAnsi="Times New Roman" w:cs="Times New Roman"/>
-                <w:b/>
-                <w:bCs/>
-                <w:sz w:val="24"/>
-                <w:szCs w:val="24"/>
-              </w:rPr>
-              <w:t>Postcondición</w:t>
-            </w:r>
-          </w:p>
-        </w:tc>
-        <w:tc>
-          <w:tcPr>
-            <w:tcW w:w="4134" w:type="dxa"/>
-            <w:gridSpan w:val="2"/>
-            <w:hideMark/>
-          </w:tcPr>
-          <w:p>
-            <w:pPr>
-              <w:jc w:val="both"/>
-              <w:rPr>
-                <w:rFonts w:ascii="Times New Roman" w:hAnsi="Times New Roman" w:cs="Times New Roman"/>
-                <w:sz w:val="24"/>
-                <w:szCs w:val="24"/>
-              </w:rPr>
-            </w:pPr>
-            <w:r>
-              <w:rPr>
-                <w:rFonts w:ascii="Times New Roman" w:hAnsi="Times New Roman" w:cs="Times New Roman"/>
-                <w:sz w:val="24"/>
-                <w:szCs w:val="24"/>
-              </w:rPr>
-              <w:t>El sistema debe mostrar el dashboard inicial</w:t>
-            </w:r>
-          </w:p>
-        </w:tc>
-      </w:tr>
-      <w:tr>
-        <w:trPr>
-          <w:divId w:val="1159806040"/>
-          <w:trHeight w:val="315"/>
-        </w:trPr>
-        <w:tc>
-          <w:tcPr>
-            <w:tcW w:w="3126" w:type="dxa"/>
-            <w:gridSpan w:val="2"/>
-            <w:vMerge w:val="restart"/>
-            <w:hideMark/>
-          </w:tcPr>
-          <w:p>
-            <w:pPr>
-              <w:jc w:val="both"/>
-              <w:rPr>
-                <w:rFonts w:ascii="Times New Roman" w:hAnsi="Times New Roman" w:cs="Times New Roman"/>
-                <w:b/>
-                <w:bCs/>
-                <w:sz w:val="24"/>
-                <w:szCs w:val="24"/>
-              </w:rPr>
-            </w:pPr>
-            <w:r>
-              <w:rPr>
-                <w:rFonts w:ascii="Times New Roman" w:hAnsi="Times New Roman" w:cs="Times New Roman"/>
-                <w:b/>
-                <w:bCs/>
-                <w:sz w:val="24"/>
-                <w:szCs w:val="24"/>
-              </w:rPr>
-              <w:t>Excepciones</w:t>
-            </w:r>
-          </w:p>
-        </w:tc>
-        <w:tc>
-          <w:tcPr>
-            <w:tcW w:w="4134" w:type="dxa"/>
-            <w:gridSpan w:val="2"/>
-            <w:hideMark/>
-          </w:tcPr>
-          <w:p>
-            <w:pPr>
-              <w:jc w:val="both"/>
-            </w:pPr>
-            <w:r>
-              <w:rPr>
-                <w:rFonts w:ascii="Times New Roman" w:hAnsi="Times New Roman" w:cs="Times New Roman"/>
-                <w:sz w:val="24"/>
-                <w:szCs w:val="24"/>
-              </w:rPr>
-              <w:t>2 El actor cancela la edición de contraseña , haciendo así que el sistema lo redireccione</w:t>
-            </w:r>
-            <w:r>
-              <w:t xml:space="preserve"> al dashboard inicial.</w:t>
-            </w:r>
-          </w:p>
-        </w:tc>
-      </w:tr>
-      <w:tr>
-        <w:trPr>
-          <w:divId w:val="1159806040"/>
-          <w:trHeight w:val="315"/>
-        </w:trPr>
-        <w:tc>
-          <w:tcPr>
-            <w:tcW w:w="3126" w:type="dxa"/>
-            <w:gridSpan w:val="2"/>
-            <w:vMerge/>
-            <w:hideMark/>
-          </w:tcPr>
-          <w:p>
-            <w:pPr>
-              <w:jc w:val="both"/>
-              <w:rPr>
-                <w:rFonts w:ascii="Times New Roman" w:hAnsi="Times New Roman" w:cs="Times New Roman"/>
-                <w:b/>
-                <w:bCs/>
-                <w:sz w:val="24"/>
-                <w:szCs w:val="24"/>
-              </w:rPr>
-            </w:pPr>
-          </w:p>
-        </w:tc>
-        <w:tc>
-          <w:tcPr>
-            <w:tcW w:w="4134" w:type="dxa"/>
-            <w:gridSpan w:val="2"/>
-            <w:hideMark/>
-          </w:tcPr>
-          <w:p>
-            <w:pPr>
-              <w:jc w:val="both"/>
-            </w:pPr>
-            <w:r>
-              <w:rPr>
-                <w:rFonts w:ascii="Times New Roman" w:hAnsi="Times New Roman" w:cs="Times New Roman"/>
-                <w:sz w:val="24"/>
-                <w:szCs w:val="24"/>
-              </w:rPr>
-              <w:t>3 El sistema detecta un campo que no pasa la validación (esta vació , contiene caracteres no validos o no contiene el formato requerido), mostrando así en una ventana emergente que indica los datos</w:t>
-            </w:r>
-            <w:r>
-              <w:t xml:space="preserve"> que están mal.</w:t>
-            </w:r>
-          </w:p>
-        </w:tc>
-      </w:tr>
-      <w:tr>
-        <w:trPr>
-          <w:divId w:val="1159806040"/>
-          <w:trHeight w:val="315"/>
-        </w:trPr>
-        <w:tc>
-          <w:tcPr>
-            <w:tcW w:w="3126" w:type="dxa"/>
-            <w:gridSpan w:val="2"/>
-            <w:vMerge/>
-            <w:hideMark/>
-          </w:tcPr>
-          <w:p>
-            <w:pPr>
-              <w:jc w:val="both"/>
-              <w:rPr>
-                <w:rFonts w:ascii="Times New Roman" w:hAnsi="Times New Roman" w:cs="Times New Roman"/>
-                <w:b/>
-                <w:bCs/>
-                <w:sz w:val="24"/>
-                <w:szCs w:val="24"/>
-              </w:rPr>
-            </w:pPr>
-          </w:p>
-        </w:tc>
-        <w:tc>
-          <w:tcPr>
-            <w:tcW w:w="4134" w:type="dxa"/>
-            <w:gridSpan w:val="2"/>
-            <w:hideMark/>
-          </w:tcPr>
-          <w:p>
-            <w:pPr>
-              <w:jc w:val="both"/>
-            </w:pPr>
-            <w:r>
-              <w:rPr>
-                <w:rFonts w:ascii="Times New Roman" w:hAnsi="Times New Roman" w:cs="Times New Roman"/>
-                <w:sz w:val="24"/>
-                <w:szCs w:val="24"/>
-              </w:rPr>
-              <w:t>4 La contraseña antigua no coincide con la contraseña de la cuenta, indicando mediante un modal al</w:t>
-            </w:r>
-            <w:r>
-              <w:t xml:space="preserve"> actor.</w:t>
-            </w:r>
-          </w:p>
-        </w:tc>
-      </w:tr>
-      <w:tr>
-        <w:trPr>
-          <w:divId w:val="1159806040"/>
-          <w:trHeight w:val="315"/>
-        </w:trPr>
-        <w:tc>
-          <w:tcPr>
-            <w:tcW w:w="3126" w:type="dxa"/>
-            <w:gridSpan w:val="2"/>
-            <w:hideMark/>
-          </w:tcPr>
-          <w:p>
-            <w:pPr>
-              <w:jc w:val="both"/>
-              <w:rPr>
-                <w:rFonts w:ascii="Times New Roman" w:hAnsi="Times New Roman" w:cs="Times New Roman"/>
-                <w:b/>
-                <w:bCs/>
-                <w:sz w:val="24"/>
-                <w:szCs w:val="24"/>
-              </w:rPr>
-            </w:pPr>
-            <w:r>
-              <w:rPr>
-                <w:rFonts w:ascii="Times New Roman" w:hAnsi="Times New Roman" w:cs="Times New Roman"/>
-                <w:b/>
-                <w:bCs/>
-                <w:sz w:val="24"/>
-                <w:szCs w:val="24"/>
-              </w:rPr>
-              <w:t>Frecuencia esperada</w:t>
-            </w:r>
-          </w:p>
-        </w:tc>
-        <w:tc>
-          <w:tcPr>
-            <w:tcW w:w="4134" w:type="dxa"/>
-            <w:gridSpan w:val="2"/>
-            <w:hideMark/>
-          </w:tcPr>
-          <w:p>
-            <w:pPr>
-              <w:jc w:val="both"/>
-              <w:rPr>
-                <w:rFonts w:ascii="Times New Roman" w:hAnsi="Times New Roman" w:cs="Times New Roman"/>
-                <w:sz w:val="24"/>
-                <w:szCs w:val="24"/>
-              </w:rPr>
-            </w:pPr>
-            <w:r>
-              <w:rPr>
-                <w:rFonts w:ascii="Times New Roman" w:hAnsi="Times New Roman" w:cs="Times New Roman"/>
-                <w:sz w:val="24"/>
-                <w:szCs w:val="24"/>
-              </w:rPr>
-              <w:t>1000 veces cada año</w:t>
-            </w:r>
-          </w:p>
-        </w:tc>
-      </w:tr>
-      <w:tr>
-        <w:trPr>
-          <w:divId w:val="1159806040"/>
-          <w:trHeight w:val="315"/>
-        </w:trPr>
-        <w:tc>
-          <w:tcPr>
-            <w:tcW w:w="3126" w:type="dxa"/>
-            <w:gridSpan w:val="2"/>
-            <w:hideMark/>
-          </w:tcPr>
-          <w:p>
-            <w:pPr>
-              <w:jc w:val="both"/>
-              <w:rPr>
-                <w:rFonts w:ascii="Times New Roman" w:hAnsi="Times New Roman" w:cs="Times New Roman"/>
-                <w:b/>
-                <w:bCs/>
-                <w:sz w:val="24"/>
-                <w:szCs w:val="24"/>
-              </w:rPr>
-            </w:pPr>
-            <w:r>
-              <w:rPr>
-                <w:rFonts w:ascii="Times New Roman" w:hAnsi="Times New Roman" w:cs="Times New Roman"/>
-                <w:b/>
-                <w:bCs/>
-                <w:sz w:val="24"/>
-                <w:szCs w:val="24"/>
-              </w:rPr>
-              <w:t>Prioridad</w:t>
-            </w:r>
-          </w:p>
-        </w:tc>
-        <w:tc>
-          <w:tcPr>
-            <w:tcW w:w="4134" w:type="dxa"/>
-            <w:gridSpan w:val="2"/>
-            <w:hideMark/>
-          </w:tcPr>
-          <w:p>
-            <w:pPr>
-              <w:jc w:val="both"/>
-              <w:rPr>
-                <w:rFonts w:ascii="Times New Roman" w:hAnsi="Times New Roman" w:cs="Times New Roman"/>
-                <w:sz w:val="24"/>
-                <w:szCs w:val="24"/>
-              </w:rPr>
-            </w:pPr>
-            <w:r>
-              <w:rPr>
-                <w:rFonts w:ascii="Times New Roman" w:hAnsi="Times New Roman" w:cs="Times New Roman"/>
-                <w:sz w:val="24"/>
-                <w:szCs w:val="24"/>
-              </w:rPr>
-              <w:t>Baja</w:t>
-            </w:r>
-          </w:p>
-        </w:tc>
-      </w:tr>
-    </w:tbl>
-    <w:p>
-      <w:pPr>
-        <w:jc w:val="both"/>
-        <w:rPr>
-          <w:rFonts w:ascii="Times New Roman" w:hAnsi="Times New Roman" w:cs="Times New Roman"/>
-          <w:sz w:val="24"/>
-          <w:szCs w:val="24"/>
-        </w:rPr>
-      </w:pPr>
       <w:r>
         <w:rPr>
           <w:rFonts w:ascii="Times New Roman" w:hAnsi="Times New Roman" w:cs="Times New Roman"/>
@@ -4722,7 +3349,6 @@
                 <w:sz w:val="24"/>
                 <w:szCs w:val="24"/>
               </w:rPr>
-              <w:lastRenderedPageBreak/>
               <w:t>Referencias Cruzadas</w:t>
             </w:r>
           </w:p>
@@ -5054,6 +3680,7 @@
                 <w:sz w:val="24"/>
                 <w:szCs w:val="24"/>
               </w:rPr>
+              <w:lastRenderedPageBreak/>
               <w:t>Postcondición</w:t>
             </w:r>
           </w:p>
@@ -6612,6 +5239,7 @@
                 <w:sz w:val="24"/>
                 <w:szCs w:val="24"/>
               </w:rPr>
+              <w:lastRenderedPageBreak/>
               <w:t># Ref.</w:t>
             </w:r>
           </w:p>
@@ -7430,16 +6058,7 @@
                 <w:sz w:val="24"/>
                 <w:szCs w:val="24"/>
               </w:rPr>
-              <w:t xml:space="preserve">correo electrónico, dirección de residencia y teléfono de contacto; Y dos selectores correspondientes a tipo de </w:t>
-            </w:r>
-            <w:r>
-              <w:rPr>
-                <w:rFonts w:ascii="Times New Roman" w:hAnsi="Times New Roman" w:cs="Times New Roman"/>
-                <w:sz w:val="24"/>
-                <w:szCs w:val="24"/>
-              </w:rPr>
-              <w:lastRenderedPageBreak/>
-              <w:t>documento de identificación y rol con las siguientes opciones:</w:t>
+              <w:t>correo electrónico, dirección de residencia y teléfono de contacto; Y dos selectores correspondientes a tipo de documento de identificación y rol con las siguientes opciones:</w:t>
             </w:r>
           </w:p>
         </w:tc>
@@ -7979,11 +6598,7 @@
               <w:t>5.El sistema guarda los datos asignando un</w:t>
             </w:r>
             <w:r>
-              <w:t xml:space="preserve"> identificador único y contraseña autogenerada de 10 caracteres alfanuméricos, posteriormente </w:t>
-            </w:r>
-            <w:r>
-              <w:lastRenderedPageBreak/>
-              <w:t>redirecciona al administrador al dashboard de usuarios</w:t>
+              <w:t xml:space="preserve"> identificador único y contraseña autogenerada de 10 caracteres alfanuméricos, posteriormente redirecciona al administrador al dashboard de usuarios</w:t>
             </w:r>
           </w:p>
         </w:tc>
@@ -8018,7 +6633,6 @@
                 <w:sz w:val="24"/>
                 <w:szCs w:val="24"/>
               </w:rPr>
-              <w:lastRenderedPageBreak/>
               <w:t>Postcondición</w:t>
             </w:r>
           </w:p>
@@ -9495,6 +8109,7 @@
           <w:sz w:val="24"/>
           <w:szCs w:val="24"/>
         </w:rPr>
+        <w:lastRenderedPageBreak/>
         <w:fldChar w:fldCharType="begin"/>
       </w:r>
       <w:r>
@@ -10966,7 +9581,6 @@
                 <w:sz w:val="24"/>
                 <w:szCs w:val="24"/>
               </w:rPr>
-              <w:lastRenderedPageBreak/>
               <w:t>Postcondición</w:t>
             </w:r>
           </w:p>
@@ -11191,6 +9805,7 @@
                 <w:sz w:val="24"/>
                 <w:szCs w:val="24"/>
               </w:rPr>
+              <w:lastRenderedPageBreak/>
               <w:t>Prioridad</w:t>
             </w:r>
           </w:p>
@@ -12093,16 +10708,7 @@
                 <w:sz w:val="24"/>
                 <w:szCs w:val="24"/>
               </w:rPr>
-              <w:t xml:space="preserve">2.El sistema muestra un modal el cual contiene una advertencia, sobre si se está seguro de deshabilitar instructor, la </w:t>
-            </w:r>
-            <w:r>
-              <w:rPr>
-                <w:rFonts w:ascii="Times New Roman" w:hAnsi="Times New Roman" w:cs="Times New Roman"/>
-                <w:sz w:val="24"/>
-                <w:szCs w:val="24"/>
-              </w:rPr>
-              <w:lastRenderedPageBreak/>
-              <w:t>cual trae 2 opciones "Cancelar" o "Seguir".</w:t>
+              <w:t>2.El sistema muestra un modal el cual contiene una advertencia, sobre si se está seguro de deshabilitar instructor, la cual trae 2 opciones "Cancelar" o "Seguir".</w:t>
             </w:r>
           </w:p>
         </w:tc>
@@ -12414,6 +11020,7 @@
                 <w:sz w:val="24"/>
                 <w:szCs w:val="24"/>
               </w:rPr>
+              <w:lastRenderedPageBreak/>
               <w:t>Prioridad</w:t>
             </w:r>
           </w:p>
@@ -13593,7 +12200,6 @@
                 <w:sz w:val="24"/>
                 <w:szCs w:val="24"/>
               </w:rPr>
-              <w:lastRenderedPageBreak/>
               <w:t>Precondición</w:t>
             </w:r>
           </w:p>
@@ -14249,6 +12855,7 @@
                 <w:sz w:val="24"/>
                 <w:szCs w:val="24"/>
               </w:rPr>
+              <w:lastRenderedPageBreak/>
               <w:t>Descripción</w:t>
             </w:r>
           </w:p>
@@ -15025,7 +13632,16 @@
                 <w:sz w:val="24"/>
                 <w:szCs w:val="24"/>
               </w:rPr>
-              <w:t>4 el sistema detecta un campo que no pasa la validación (esta vació, contiene caracteres no validos o no contiene el formato requerido), mostrando así en una ventana emergente que indica los datos que están mal.</w:t>
+              <w:t xml:space="preserve">4 el sistema detecta un campo que no pasa la validación (esta vació, contiene caracteres no validos o no contiene el formato requerido), mostrando así en </w:t>
+            </w:r>
+            <w:r>
+              <w:rPr>
+                <w:rFonts w:ascii="Times New Roman" w:hAnsi="Times New Roman" w:cs="Times New Roman"/>
+                <w:sz w:val="24"/>
+                <w:szCs w:val="24"/>
+              </w:rPr>
+              <w:lastRenderedPageBreak/>
+              <w:t>una ventana emergente que indica los datos que están mal.</w:t>
             </w:r>
           </w:p>
         </w:tc>
@@ -15060,6 +13676,7 @@
                 <w:sz w:val="24"/>
                 <w:szCs w:val="24"/>
               </w:rPr>
+              <w:lastRenderedPageBreak/>
               <w:t>Frecuencia esperada</w:t>
             </w:r>
           </w:p>
@@ -16529,6 +15146,7 @@
                 <w:sz w:val="24"/>
                 <w:szCs w:val="24"/>
               </w:rPr>
+              <w:lastRenderedPageBreak/>
               <w:t>Caso de Uso</w:t>
             </w:r>
           </w:p>
@@ -17575,6 +16193,7 @@
                 <w:sz w:val="24"/>
                 <w:szCs w:val="24"/>
               </w:rPr>
+              <w:lastRenderedPageBreak/>
               <w:t>Postcondición</w:t>
             </w:r>
           </w:p>
@@ -18409,7 +17028,6 @@
                 <w:sz w:val="24"/>
                 <w:szCs w:val="24"/>
               </w:rPr>
-              <w:lastRenderedPageBreak/>
               <w:t>Referencias Cruzadas</w:t>
             </w:r>
           </w:p>
@@ -19924,7 +18542,16 @@
                 <w:sz w:val="24"/>
                 <w:szCs w:val="24"/>
               </w:rPr>
-              <w:t>2.El sistema muestra un modal el cual da a elegir el rol de la persona ,el actor debe seleccionar el rol seguidamente  aparece formulario para la asociación de la persona, con los siguientes campos : un selector el cual contendrá a las personas activas correspondientes al rol , adicional si la persona es instructor exigirá un campo de texto correspondiente a materia , la cual será la que el instructor impartirá.</w:t>
+              <w:t xml:space="preserve">2.El sistema muestra un modal el cual da a elegir el rol de la persona ,el actor debe seleccionar el rol seguidamente  aparece formulario para la asociación de la persona, con los siguientes campos : un selector el cual contendrá a las personas activas correspondientes al rol , adicional si la persona es instructor exigirá un campo de texto correspondiente a </w:t>
+            </w:r>
+            <w:r>
+              <w:rPr>
+                <w:rFonts w:ascii="Times New Roman" w:hAnsi="Times New Roman" w:cs="Times New Roman"/>
+                <w:sz w:val="24"/>
+                <w:szCs w:val="24"/>
+              </w:rPr>
+              <w:lastRenderedPageBreak/>
+              <w:t>materia , la cual será la que el instructor impartirá.</w:t>
             </w:r>
           </w:p>
         </w:tc>
@@ -20483,7 +19110,6 @@
           <w:sz w:val="24"/>
           <w:szCs w:val="24"/>
         </w:rPr>
-        <w:lastRenderedPageBreak/>
         <w:fldChar w:fldCharType="end"/>
       </w:r>
     </w:p>
@@ -21043,6 +19669,7 @@
                 <w:sz w:val="24"/>
                 <w:szCs w:val="24"/>
               </w:rPr>
+              <w:lastRenderedPageBreak/>
               <w:t>Referencias Cruzadas</w:t>
             </w:r>
           </w:p>
@@ -21711,7 +20338,6 @@
           <w:sz w:val="24"/>
           <w:szCs w:val="24"/>
         </w:rPr>
-        <w:lastRenderedPageBreak/>
         <w:fldChar w:fldCharType="begin"/>
       </w:r>
       <w:r>
@@ -22260,6 +20886,7 @@
                 <w:sz w:val="24"/>
                 <w:szCs w:val="24"/>
               </w:rPr>
+              <w:lastRenderedPageBreak/>
               <w:t>Referencias Cruzadas</w:t>
             </w:r>
           </w:p>
@@ -23205,7 +21832,6 @@
                 <w:sz w:val="24"/>
                 <w:szCs w:val="24"/>
               </w:rPr>
-              <w:lastRenderedPageBreak/>
               <w:t># Ref.</w:t>
             </w:r>
           </w:p>
@@ -23678,6 +22304,7 @@
                 <w:sz w:val="24"/>
                 <w:szCs w:val="24"/>
               </w:rPr>
+              <w:lastRenderedPageBreak/>
               <w:t>Referencias Cruzadas</w:t>
             </w:r>
           </w:p>
@@ -24916,7 +23543,6 @@
                 <w:sz w:val="24"/>
                 <w:szCs w:val="24"/>
               </w:rPr>
-              <w:lastRenderedPageBreak/>
               <w:t>Descripción</w:t>
             </w:r>
           </w:p>
@@ -26157,6 +24783,7 @@
                 <w:sz w:val="24"/>
                 <w:szCs w:val="24"/>
               </w:rPr>
+              <w:lastRenderedPageBreak/>
               <w:t>Versión</w:t>
             </w:r>
           </w:p>
@@ -45507,7 +44134,6 @@
                 <w:sz w:val="24"/>
                 <w:szCs w:val="24"/>
               </w:rPr>
-              <w:lastRenderedPageBreak/>
               <w:t>Tipo</w:t>
             </w:r>
           </w:p>
@@ -46746,6 +45372,7 @@
   <w:style w:type="character" w:default="1" w:styleId="Fuentedeprrafopredeter">
     <w:name w:val="Default Paragraph Font"/>
     <w:uiPriority w:val="1"/>
+    <w:semiHidden/>
     <w:unhideWhenUsed/>
   </w:style>
   <w:style w:type="table" w:default="1" w:styleId="Tablanormal">

</xml_diff>